<commit_message>
Settled on home page
</commit_message>
<xml_diff>
--- a/Word Playground.docx
+++ b/Word Playground.docx
@@ -3,8 +3,134 @@
 <w:document xmlns:wpc="http://schemas.microsoft.com/office/word/2010/wordprocessingCanvas" xmlns:mo="http://schemas.microsoft.com/office/mac/office/2008/main" xmlns:mc="http://schemas.openxmlformats.org/markup-compatibility/2006" xmlns:mv="urn:schemas-microsoft-com:mac:vml" xmlns:o="urn:schemas-microsoft-com:office:office" xmlns:r="http://schemas.openxmlformats.org/officeDocument/2006/relationships" xmlns:m="http://schemas.openxmlformats.org/officeDocument/2006/math" xmlns:v="urn:schemas-microsoft-com:vml" xmlns:wp14="http://schemas.microsoft.com/office/word/2010/wordprocessingDrawing" xmlns:wp="http://schemas.openxmlformats.org/drawingml/2006/wordprocessingDrawing" xmlns:w10="urn:schemas-microsoft-com:office:word" xmlns:w="http://schemas.openxmlformats.org/wordprocessingml/2006/main" xmlns:w14="http://schemas.microsoft.com/office/word/2010/wordml" xmlns:wpg="http://schemas.microsoft.com/office/word/2010/wordprocessingGroup" xmlns:wpi="http://schemas.microsoft.com/office/word/2010/wordprocessingInk" xmlns:wne="http://schemas.microsoft.com/office/word/2006/wordml" xmlns:wps="http://schemas.microsoft.com/office/word/2010/wordprocessingShape" mc:Ignorable="w14 wp14">
   <w:body>
     <w:p>
+      <w:pPr>
+        <w:rPr>
+          <w:rFonts w:ascii="Avenir Light" w:hAnsi="Avenir Light"/>
+          <w:color w:val="FFFFFF" w:themeColor="background1"/>
+          <w:sz w:val="56"/>
+          <w:szCs w:val="56"/>
+        </w:rPr>
+      </w:pPr>
+    </w:p>
+    <w:p>
+      <w:pPr>
+        <w:rPr>
+          <w:rFonts w:ascii="Avenir Light" w:hAnsi="Avenir Light"/>
+          <w:sz w:val="56"/>
+          <w:szCs w:val="56"/>
+        </w:rPr>
+      </w:pPr>
+      <w:r>
+        <w:rPr>
+          <w:rFonts w:ascii="Avenir Light" w:hAnsi="Avenir Light"/>
+          <w:color w:val="FFFFFF" w:themeColor="background1"/>
+          <w:sz w:val="56"/>
+          <w:szCs w:val="56"/>
+        </w:rPr>
+        <w:t xml:space="preserve"> </w:t>
+      </w:r>
+      <w:r>
+        <w:rPr>
+          <w:rFonts w:ascii="Avenir Light" w:hAnsi="Avenir Light"/>
+          <w:color w:val="FFFFFF" w:themeColor="background1"/>
+          <w:sz w:val="56"/>
+          <w:szCs w:val="56"/>
+          <w:highlight w:val="black"/>
+        </w:rPr>
+        <w:t>ISHAAN JHAVERI</w:t>
+      </w:r>
+      <w:r>
+        <w:rPr>
+          <w:rFonts w:ascii="Avenir Light" w:hAnsi="Avenir Light"/>
+          <w:sz w:val="56"/>
+          <w:szCs w:val="56"/>
+        </w:rPr>
+        <w:t xml:space="preserve"> </w:t>
+      </w:r>
+    </w:p>
+    <w:p>
+      <w:pPr>
+        <w:rPr>
+          <w:rFonts w:ascii="Avenir Light" w:hAnsi="Avenir Light"/>
+          <w:sz w:val="56"/>
+          <w:szCs w:val="56"/>
+        </w:rPr>
+      </w:pPr>
+    </w:p>
+    <w:p>
+      <w:pPr>
+        <w:rPr>
+          <w:rFonts w:ascii="Avenir Light" w:hAnsi="Avenir Light"/>
+          <w:color w:val="FFFFFF" w:themeColor="background1"/>
+          <w:sz w:val="72"/>
+          <w:szCs w:val="72"/>
+        </w:rPr>
+      </w:pPr>
+      <w:r>
+        <w:rPr>
+          <w:rFonts w:ascii="Kohinoor Devanagari Light" w:hAnsi="Kohinoor Devanagari Light" w:cs="Kohinoor Devanagari Medium"/>
+          <w:color w:val="FFFFFF" w:themeColor="background1"/>
+          <w:sz w:val="72"/>
+          <w:szCs w:val="72"/>
+          <w:highlight w:val="black"/>
+          <w:lang w:val="hi-IN"/>
+        </w:rPr>
+        <w:t>ईशान</w:t>
+      </w:r>
+      <w:r>
+        <w:rPr>
+          <w:rFonts w:ascii="Kohinoor Devanagari Light" w:hAnsi="Kohinoor Devanagari Light" w:cs="Courier"/>
+          <w:color w:val="FFFFFF" w:themeColor="background1"/>
+          <w:sz w:val="72"/>
+          <w:szCs w:val="72"/>
+          <w:highlight w:val="black"/>
+          <w:lang w:val="hi-IN"/>
+        </w:rPr>
+        <w:t xml:space="preserve"> </w:t>
+      </w:r>
+      <w:r>
+        <w:rPr>
+          <w:rFonts w:ascii="Kohinoor Devanagari Light" w:hAnsi="Kohinoor Devanagari Light" w:cs="Kohinoor Devanagari Medium"/>
+          <w:color w:val="FFFFFF" w:themeColor="background1"/>
+          <w:sz w:val="72"/>
+          <w:szCs w:val="72"/>
+          <w:highlight w:val="black"/>
+          <w:lang w:val="hi-IN"/>
+        </w:rPr>
+        <w:t>जवेरी</w:t>
+      </w:r>
+    </w:p>
+    <w:p>
+      <w:pPr>
+        <w:rPr>
+          <w:rFonts w:ascii="Avenir Light" w:hAnsi="Avenir Light"/>
+          <w:color w:val="FFFFFF" w:themeColor="background1"/>
+          <w:sz w:val="56"/>
+          <w:szCs w:val="56"/>
+        </w:rPr>
+      </w:pPr>
       <w:bookmarkStart w:id="0" w:name="_GoBack"/>
       <w:bookmarkEnd w:id="0"/>
+    </w:p>
+    <w:p>
+      <w:pPr>
+        <w:rPr>
+          <w:rFonts w:ascii="Avenir Light" w:hAnsi="Avenir Light"/>
+          <w:color w:val="FFFFFF" w:themeColor="background1"/>
+          <w:sz w:val="56"/>
+          <w:szCs w:val="56"/>
+        </w:rPr>
+      </w:pPr>
+    </w:p>
+    <w:p>
+      <w:pPr>
+        <w:rPr>
+          <w:rFonts w:ascii="Avenir Light" w:hAnsi="Avenir Light"/>
+          <w:color w:val="FFFFFF" w:themeColor="background1"/>
+          <w:sz w:val="56"/>
+          <w:szCs w:val="56"/>
+        </w:rPr>
+      </w:pPr>
     </w:p>
     <w:sectPr>
       <w:pgSz w:w="12240" w:h="15840"/>
@@ -199,6 +325,53 @@
     <w:semiHidden/>
     <w:unhideWhenUsed/>
   </w:style>
+  <w:style w:type="paragraph" w:styleId="HTMLPreformatted">
+    <w:name w:val="HTML Preformatted"/>
+    <w:basedOn w:val="Normal"/>
+    <w:link w:val="HTMLPreformattedChar"/>
+    <w:uiPriority w:val="99"/>
+    <w:semiHidden/>
+    <w:unhideWhenUsed/>
+    <w:rsid w:val="000C0929"/>
+    <w:pPr>
+      <w:tabs>
+        <w:tab w:val="left" w:pos="916"/>
+        <w:tab w:val="left" w:pos="1832"/>
+        <w:tab w:val="left" w:pos="2748"/>
+        <w:tab w:val="left" w:pos="3664"/>
+        <w:tab w:val="left" w:pos="4580"/>
+        <w:tab w:val="left" w:pos="5496"/>
+        <w:tab w:val="left" w:pos="6412"/>
+        <w:tab w:val="left" w:pos="7328"/>
+        <w:tab w:val="left" w:pos="8244"/>
+        <w:tab w:val="left" w:pos="9160"/>
+        <w:tab w:val="left" w:pos="10076"/>
+        <w:tab w:val="left" w:pos="10992"/>
+        <w:tab w:val="left" w:pos="11908"/>
+        <w:tab w:val="left" w:pos="12824"/>
+        <w:tab w:val="left" w:pos="13740"/>
+        <w:tab w:val="left" w:pos="14656"/>
+      </w:tabs>
+    </w:pPr>
+    <w:rPr>
+      <w:rFonts w:ascii="Courier" w:hAnsi="Courier" w:cs="Courier"/>
+      <w:sz w:val="20"/>
+      <w:szCs w:val="20"/>
+    </w:rPr>
+  </w:style>
+  <w:style w:type="character" w:customStyle="1" w:styleId="HTMLPreformattedChar">
+    <w:name w:val="HTML Preformatted Char"/>
+    <w:basedOn w:val="DefaultParagraphFont"/>
+    <w:link w:val="HTMLPreformatted"/>
+    <w:uiPriority w:val="99"/>
+    <w:semiHidden/>
+    <w:rsid w:val="000C0929"/>
+    <w:rPr>
+      <w:rFonts w:ascii="Courier" w:hAnsi="Courier" w:cs="Courier"/>
+      <w:sz w:val="20"/>
+      <w:szCs w:val="20"/>
+    </w:rPr>
+  </w:style>
 </w:styles>
 </file>
 
@@ -384,6 +557,53 @@
     <w:uiPriority w:val="99"/>
     <w:semiHidden/>
     <w:unhideWhenUsed/>
+  </w:style>
+  <w:style w:type="paragraph" w:styleId="HTMLPreformatted">
+    <w:name w:val="HTML Preformatted"/>
+    <w:basedOn w:val="Normal"/>
+    <w:link w:val="HTMLPreformattedChar"/>
+    <w:uiPriority w:val="99"/>
+    <w:semiHidden/>
+    <w:unhideWhenUsed/>
+    <w:rsid w:val="000C0929"/>
+    <w:pPr>
+      <w:tabs>
+        <w:tab w:val="left" w:pos="916"/>
+        <w:tab w:val="left" w:pos="1832"/>
+        <w:tab w:val="left" w:pos="2748"/>
+        <w:tab w:val="left" w:pos="3664"/>
+        <w:tab w:val="left" w:pos="4580"/>
+        <w:tab w:val="left" w:pos="5496"/>
+        <w:tab w:val="left" w:pos="6412"/>
+        <w:tab w:val="left" w:pos="7328"/>
+        <w:tab w:val="left" w:pos="8244"/>
+        <w:tab w:val="left" w:pos="9160"/>
+        <w:tab w:val="left" w:pos="10076"/>
+        <w:tab w:val="left" w:pos="10992"/>
+        <w:tab w:val="left" w:pos="11908"/>
+        <w:tab w:val="left" w:pos="12824"/>
+        <w:tab w:val="left" w:pos="13740"/>
+        <w:tab w:val="left" w:pos="14656"/>
+      </w:tabs>
+    </w:pPr>
+    <w:rPr>
+      <w:rFonts w:ascii="Courier" w:hAnsi="Courier" w:cs="Courier"/>
+      <w:sz w:val="20"/>
+      <w:szCs w:val="20"/>
+    </w:rPr>
+  </w:style>
+  <w:style w:type="character" w:customStyle="1" w:styleId="HTMLPreformattedChar">
+    <w:name w:val="HTML Preformatted Char"/>
+    <w:basedOn w:val="DefaultParagraphFont"/>
+    <w:link w:val="HTMLPreformatted"/>
+    <w:uiPriority w:val="99"/>
+    <w:semiHidden/>
+    <w:rsid w:val="000C0929"/>
+    <w:rPr>
+      <w:rFonts w:ascii="Courier" w:hAnsi="Courier" w:cs="Courier"/>
+      <w:sz w:val="20"/>
+      <w:szCs w:val="20"/>
+    </w:rPr>
   </w:style>
 </w:styles>
 </file>

</xml_diff>